<commit_message>
zaboravila save-at glavnu dokumentaciju
</commit_message>
<xml_diff>
--- a/OSP Projekt.docx
+++ b/OSP Projekt.docx
@@ -30,8 +30,17 @@
           <w:sz w:val="48"/>
           <w:szCs w:val="48"/>
         </w:rPr>
-        <w:t>Obrada skupa podataka: UFO Sightings</w:t>
-      </w:r>
+        <w:t xml:space="preserve">Obrada skupa podataka: UFO </w:t>
+      </w:r>
+      <w:proofErr w:type="spellStart"/>
+      <w:r>
+        <w:rPr>
+          <w:sz w:val="48"/>
+          <w:szCs w:val="48"/>
+        </w:rPr>
+        <w:t>Sightings</w:t>
+      </w:r>
+      <w:proofErr w:type="spellEnd"/>
     </w:p>
     <w:p>
       <w:pPr>
@@ -120,54 +129,72 @@
           <w:sz w:val="36"/>
           <w:szCs w:val="36"/>
         </w:rPr>
-        <w:t>Luka Blagaić</w:t>
-      </w:r>
-    </w:p>
-    <w:p>
-      <w:pPr>
-        <w:jc w:val="center"/>
+        <w:t xml:space="preserve">Luka </w:t>
+      </w:r>
+      <w:proofErr w:type="spellStart"/>
+      <w:r>
         <w:rPr>
           <w:sz w:val="36"/>
           <w:szCs w:val="36"/>
         </w:rPr>
-      </w:pPr>
-      <w:r>
+        <w:t>Blagaić</w:t>
+      </w:r>
+      <w:proofErr w:type="spellEnd"/>
+    </w:p>
+    <w:p>
+      <w:pPr>
+        <w:jc w:val="center"/>
         <w:rPr>
           <w:sz w:val="36"/>
           <w:szCs w:val="36"/>
         </w:rPr>
-        <w:t>Valentina Ivanić</w:t>
-      </w:r>
-    </w:p>
-    <w:p>
-      <w:pPr>
-        <w:jc w:val="center"/>
+      </w:pPr>
+      <w:r>
         <w:rPr>
           <w:sz w:val="36"/>
           <w:szCs w:val="36"/>
         </w:rPr>
-      </w:pPr>
-      <w:r>
+        <w:t>Valentina Ivanić</w:t>
+      </w:r>
+    </w:p>
+    <w:p>
+      <w:pPr>
+        <w:jc w:val="center"/>
         <w:rPr>
           <w:sz w:val="36"/>
           <w:szCs w:val="36"/>
         </w:rPr>
-        <w:t>Dominik Ožvald</w:t>
-      </w:r>
-    </w:p>
-    <w:p>
-      <w:pPr>
-        <w:jc w:val="center"/>
-        <w:rPr>
-          <w:sz w:val="28"/>
-          <w:szCs w:val="28"/>
-        </w:rPr>
       </w:pPr>
       <w:r>
         <w:rPr>
           <w:sz w:val="36"/>
           <w:szCs w:val="36"/>
         </w:rPr>
+        <w:t xml:space="preserve">Dominik </w:t>
+      </w:r>
+      <w:proofErr w:type="spellStart"/>
+      <w:r>
+        <w:rPr>
+          <w:sz w:val="36"/>
+          <w:szCs w:val="36"/>
+        </w:rPr>
+        <w:t>Ožvald</w:t>
+      </w:r>
+      <w:proofErr w:type="spellEnd"/>
+    </w:p>
+    <w:p>
+      <w:pPr>
+        <w:jc w:val="center"/>
+        <w:rPr>
+          <w:sz w:val="28"/>
+          <w:szCs w:val="28"/>
+        </w:rPr>
+      </w:pPr>
+      <w:r>
+        <w:rPr>
+          <w:sz w:val="36"/>
+          <w:szCs w:val="36"/>
+        </w:rPr>
         <w:t>Nikola Vlahović</w:t>
       </w:r>
     </w:p>
@@ -246,97 +273,563 @@
     </w:p>
     <w:p>
       <w:pPr>
+        <w:jc w:val="both"/>
+        <w:rPr>
+          <w:sz w:val="28"/>
+          <w:szCs w:val="28"/>
+        </w:rPr>
+      </w:pPr>
+      <w:r>
+        <w:rPr>
+          <w:sz w:val="28"/>
+          <w:szCs w:val="28"/>
+        </w:rPr>
+        <w:lastRenderedPageBreak/>
+        <w:t>Uvodna obrada i prilagodba podataka:</w:t>
+      </w:r>
+    </w:p>
+    <w:p>
+      <w:pPr>
+        <w:rPr>
+          <w:sz w:val="24"/>
+          <w:szCs w:val="24"/>
+        </w:rPr>
+      </w:pPr>
+    </w:p>
+    <w:p>
+      <w:pPr>
+        <w:rPr>
+          <w:sz w:val="24"/>
+          <w:szCs w:val="24"/>
+        </w:rPr>
+      </w:pPr>
+      <w:r>
+        <w:rPr>
+          <w:sz w:val="24"/>
+          <w:szCs w:val="24"/>
+        </w:rPr>
+        <w:t xml:space="preserve">Podaci se nalaze u datoteci nazvanoj complete.csv, pri čemu su podaci odvojeni zarezima. Za učitavanje ovih podataka koristimo funkciju </w:t>
+      </w:r>
+      <w:proofErr w:type="spellStart"/>
+      <w:r>
+        <w:rPr>
+          <w:sz w:val="24"/>
+          <w:szCs w:val="24"/>
+        </w:rPr>
+        <w:t>read_csv</w:t>
+      </w:r>
+      <w:proofErr w:type="spellEnd"/>
+      <w:r>
+        <w:rPr>
+          <w:sz w:val="24"/>
+          <w:szCs w:val="24"/>
+        </w:rPr>
+        <w:t>(). Nakon inicijalnog učitavanja i pregleda dokumentacije povezane s ovim skupom podataka, primijetili smo da se u stupcu "</w:t>
+      </w:r>
+      <w:proofErr w:type="spellStart"/>
+      <w:r>
+        <w:rPr>
+          <w:sz w:val="24"/>
+          <w:szCs w:val="24"/>
+        </w:rPr>
+        <w:t>comments</w:t>
+      </w:r>
+      <w:proofErr w:type="spellEnd"/>
+      <w:r>
+        <w:rPr>
+          <w:sz w:val="24"/>
+          <w:szCs w:val="24"/>
+        </w:rPr>
+        <w:t xml:space="preserve">" nalaze nizovi znakova poput "&amp;#44", koji označavaju točke, zareze i druge simbole koji mogu izazvati probleme pri spremanju u formatu </w:t>
+      </w:r>
+      <w:proofErr w:type="spellStart"/>
+      <w:r>
+        <w:rPr>
+          <w:sz w:val="24"/>
+          <w:szCs w:val="24"/>
+        </w:rPr>
+        <w:t>csv</w:t>
+      </w:r>
+      <w:proofErr w:type="spellEnd"/>
+      <w:r>
+        <w:rPr>
+          <w:sz w:val="24"/>
+          <w:szCs w:val="24"/>
+        </w:rPr>
+        <w:t xml:space="preserve"> datoteke. Zamijenili smo ove nizove znakova razmakom koristeći regularne izraze.</w:t>
+      </w:r>
+    </w:p>
+    <w:p>
+      <w:pPr>
+        <w:rPr>
+          <w:sz w:val="24"/>
+          <w:szCs w:val="24"/>
+        </w:rPr>
+      </w:pPr>
+      <w:r>
+        <w:rPr>
+          <w:sz w:val="24"/>
+          <w:szCs w:val="24"/>
+        </w:rPr>
+        <w:t xml:space="preserve">Mnogi </w:t>
+      </w:r>
+      <w:r>
+        <w:rPr>
+          <w:sz w:val="24"/>
+          <w:szCs w:val="24"/>
+        </w:rPr>
+        <w:t>re</w:t>
+      </w:r>
+      <w:r>
+        <w:rPr>
+          <w:sz w:val="24"/>
+          <w:szCs w:val="24"/>
+        </w:rPr>
+        <w:t>c</w:t>
+      </w:r>
+      <w:r>
+        <w:rPr>
+          <w:sz w:val="24"/>
+          <w:szCs w:val="24"/>
+        </w:rPr>
+        <w:t>i</w:t>
+      </w:r>
+      <w:r>
+        <w:rPr>
+          <w:sz w:val="24"/>
+          <w:szCs w:val="24"/>
+        </w:rPr>
+        <w:t xml:space="preserve"> podataka nisu imali navedenu državu, stoga smo poduzeli sljedeće korake kako bismo odredili pripadnost državi za svaki podatak:</w:t>
+      </w:r>
+    </w:p>
+    <w:p>
+      <w:pPr>
+        <w:pStyle w:val="ListParagraph"/>
+        <w:numPr>
+          <w:ilvl w:val="0"/>
+          <w:numId w:val="2"/>
+        </w:numPr>
+        <w:rPr>
+          <w:sz w:val="24"/>
+          <w:szCs w:val="24"/>
+        </w:rPr>
+      </w:pPr>
+      <w:r>
+        <w:rPr>
+          <w:sz w:val="24"/>
+          <w:szCs w:val="24"/>
+        </w:rPr>
+        <w:t>Kreirali smo popis država u SAD-u i svaki redak koji ima vrijednost u stupcu "</w:t>
+      </w:r>
+      <w:proofErr w:type="spellStart"/>
+      <w:r>
+        <w:rPr>
+          <w:sz w:val="24"/>
+          <w:szCs w:val="24"/>
+        </w:rPr>
+        <w:t>state</w:t>
+      </w:r>
+      <w:proofErr w:type="spellEnd"/>
+      <w:r>
+        <w:rPr>
+          <w:sz w:val="24"/>
+          <w:szCs w:val="24"/>
+        </w:rPr>
+        <w:t>" koja se nalazi unutar ovog popisa smo dodijelili SAD-u.</w:t>
+      </w:r>
+    </w:p>
+    <w:p>
+      <w:pPr>
+        <w:pStyle w:val="ListParagraph"/>
+        <w:numPr>
+          <w:ilvl w:val="0"/>
+          <w:numId w:val="2"/>
+        </w:numPr>
+        <w:rPr>
+          <w:sz w:val="24"/>
+          <w:szCs w:val="24"/>
+        </w:rPr>
+      </w:pPr>
+      <w:r>
+        <w:rPr>
+          <w:sz w:val="24"/>
+          <w:szCs w:val="24"/>
+        </w:rPr>
+        <w:t>Svaki redak koji u atributu "</w:t>
+      </w:r>
+      <w:proofErr w:type="spellStart"/>
+      <w:r>
+        <w:rPr>
+          <w:sz w:val="24"/>
+          <w:szCs w:val="24"/>
+        </w:rPr>
+        <w:t>city</w:t>
+      </w:r>
+      <w:proofErr w:type="spellEnd"/>
+      <w:r>
+        <w:rPr>
+          <w:sz w:val="24"/>
+          <w:szCs w:val="24"/>
+        </w:rPr>
+        <w:t>" ima navedenu državu u zagradi smo pridružili odgovarajućoj državi (na primjer, "</w:t>
+      </w:r>
+      <w:proofErr w:type="spellStart"/>
+      <w:r>
+        <w:rPr>
+          <w:sz w:val="24"/>
+          <w:szCs w:val="24"/>
+        </w:rPr>
+        <w:t>chester</w:t>
+      </w:r>
+      <w:proofErr w:type="spellEnd"/>
+      <w:r>
+        <w:rPr>
+          <w:sz w:val="24"/>
+          <w:szCs w:val="24"/>
+        </w:rPr>
+        <w:t xml:space="preserve"> (</w:t>
+      </w:r>
+      <w:proofErr w:type="spellStart"/>
+      <w:r>
+        <w:rPr>
+          <w:sz w:val="24"/>
+          <w:szCs w:val="24"/>
+        </w:rPr>
+        <w:t>uk</w:t>
+      </w:r>
+      <w:proofErr w:type="spellEnd"/>
+      <w:r>
+        <w:rPr>
+          <w:sz w:val="24"/>
+          <w:szCs w:val="24"/>
+        </w:rPr>
+        <w:t>/</w:t>
+      </w:r>
+      <w:proofErr w:type="spellStart"/>
+      <w:r>
+        <w:rPr>
+          <w:sz w:val="24"/>
+          <w:szCs w:val="24"/>
+        </w:rPr>
+        <w:t>england</w:t>
+      </w:r>
+      <w:proofErr w:type="spellEnd"/>
+      <w:r>
+        <w:rPr>
+          <w:sz w:val="24"/>
+          <w:szCs w:val="24"/>
+        </w:rPr>
+        <w:t>)" smo dodijelili Velikoj Britaniji).</w:t>
+      </w:r>
+    </w:p>
+    <w:p>
+      <w:pPr>
+        <w:pStyle w:val="ListParagraph"/>
+        <w:numPr>
+          <w:ilvl w:val="0"/>
+          <w:numId w:val="2"/>
+        </w:numPr>
+        <w:rPr>
+          <w:sz w:val="24"/>
+          <w:szCs w:val="24"/>
+        </w:rPr>
+      </w:pPr>
+      <w:r>
+        <w:rPr>
+          <w:sz w:val="24"/>
+          <w:szCs w:val="24"/>
+        </w:rPr>
+        <w:t>Za sve preostale podatke na temelju atributa "</w:t>
+      </w:r>
+      <w:proofErr w:type="spellStart"/>
+      <w:r>
+        <w:rPr>
+          <w:sz w:val="24"/>
+          <w:szCs w:val="24"/>
+        </w:rPr>
+        <w:t>city</w:t>
+      </w:r>
+      <w:proofErr w:type="spellEnd"/>
+      <w:r>
+        <w:rPr>
+          <w:sz w:val="24"/>
+          <w:szCs w:val="24"/>
+        </w:rPr>
+        <w:t>", odredili smo pripadajući grad i pridružili ga državi u kojoj se taj grad nalazi.</w:t>
+      </w:r>
+    </w:p>
+    <w:p>
+      <w:pPr>
+        <w:pStyle w:val="ListParagraph"/>
+        <w:numPr>
+          <w:ilvl w:val="0"/>
+          <w:numId w:val="2"/>
+        </w:numPr>
+        <w:rPr>
+          <w:sz w:val="24"/>
+          <w:szCs w:val="24"/>
+        </w:rPr>
+      </w:pPr>
+      <w:r>
+        <w:rPr>
+          <w:sz w:val="24"/>
+          <w:szCs w:val="24"/>
+        </w:rPr>
+        <w:t>Podatke koji nisu imali niti jedan od atributa "</w:t>
+      </w:r>
+      <w:proofErr w:type="spellStart"/>
+      <w:r>
+        <w:rPr>
+          <w:sz w:val="24"/>
+          <w:szCs w:val="24"/>
+        </w:rPr>
+        <w:t>city</w:t>
+      </w:r>
+      <w:proofErr w:type="spellEnd"/>
+      <w:r>
+        <w:rPr>
+          <w:sz w:val="24"/>
+          <w:szCs w:val="24"/>
+        </w:rPr>
+        <w:t>", "</w:t>
+      </w:r>
+      <w:proofErr w:type="spellStart"/>
+      <w:r>
+        <w:rPr>
+          <w:sz w:val="24"/>
+          <w:szCs w:val="24"/>
+        </w:rPr>
+        <w:t>state</w:t>
+      </w:r>
+      <w:proofErr w:type="spellEnd"/>
+      <w:r>
+        <w:rPr>
+          <w:sz w:val="24"/>
+          <w:szCs w:val="24"/>
+        </w:rPr>
+        <w:t>" ili "</w:t>
+      </w:r>
+      <w:proofErr w:type="spellStart"/>
+      <w:r>
+        <w:rPr>
+          <w:sz w:val="24"/>
+          <w:szCs w:val="24"/>
+        </w:rPr>
+        <w:t>country</w:t>
+      </w:r>
+      <w:proofErr w:type="spellEnd"/>
+      <w:r>
+        <w:rPr>
+          <w:sz w:val="24"/>
+          <w:szCs w:val="24"/>
+        </w:rPr>
+        <w:t>" smo označili kao pripadajuće državi "Nepoznato".</w:t>
+      </w:r>
+    </w:p>
+    <w:p>
+      <w:pPr>
+        <w:rPr>
+          <w:sz w:val="24"/>
+          <w:szCs w:val="24"/>
+        </w:rPr>
+      </w:pPr>
+      <w:r>
+        <w:rPr>
+          <w:sz w:val="24"/>
+          <w:szCs w:val="24"/>
+        </w:rPr>
+        <w:t>Početno, atribut "</w:t>
+      </w:r>
+      <w:proofErr w:type="spellStart"/>
+      <w:r>
+        <w:rPr>
+          <w:sz w:val="24"/>
+          <w:szCs w:val="24"/>
+        </w:rPr>
+        <w:t>country</w:t>
+      </w:r>
+      <w:proofErr w:type="spellEnd"/>
+      <w:r>
+        <w:rPr>
+          <w:sz w:val="24"/>
+          <w:szCs w:val="24"/>
+        </w:rPr>
+        <w:t>" je sadržavao kratic</w:t>
+      </w:r>
+      <w:r>
+        <w:rPr>
+          <w:sz w:val="24"/>
+          <w:szCs w:val="24"/>
+        </w:rPr>
+        <w:t>e</w:t>
+      </w:r>
+      <w:r>
+        <w:rPr>
+          <w:sz w:val="24"/>
+          <w:szCs w:val="24"/>
+        </w:rPr>
+        <w:t xml:space="preserve"> država ("</w:t>
+      </w:r>
+      <w:proofErr w:type="spellStart"/>
+      <w:r>
+        <w:rPr>
+          <w:sz w:val="24"/>
+          <w:szCs w:val="24"/>
+        </w:rPr>
+        <w:t>us</w:t>
+      </w:r>
+      <w:proofErr w:type="spellEnd"/>
+      <w:r>
+        <w:rPr>
+          <w:sz w:val="24"/>
+          <w:szCs w:val="24"/>
+        </w:rPr>
+        <w:t>", "</w:t>
+      </w:r>
+      <w:proofErr w:type="spellStart"/>
+      <w:r>
+        <w:rPr>
+          <w:sz w:val="24"/>
+          <w:szCs w:val="24"/>
+        </w:rPr>
+        <w:t>ca</w:t>
+      </w:r>
+      <w:proofErr w:type="spellEnd"/>
+      <w:r>
+        <w:rPr>
+          <w:sz w:val="24"/>
+          <w:szCs w:val="24"/>
+        </w:rPr>
+        <w:t>", "</w:t>
+      </w:r>
+      <w:proofErr w:type="spellStart"/>
+      <w:r>
+        <w:rPr>
+          <w:sz w:val="24"/>
+          <w:szCs w:val="24"/>
+        </w:rPr>
+        <w:t>gb</w:t>
+      </w:r>
+      <w:proofErr w:type="spellEnd"/>
+      <w:r>
+        <w:rPr>
+          <w:sz w:val="24"/>
+          <w:szCs w:val="24"/>
+        </w:rPr>
+        <w:t xml:space="preserve">"…). Ove kratica smo zamijenili punim imenima država na hrvatskom jeziku. Sve navedene promjene smo </w:t>
+      </w:r>
+      <w:r>
+        <w:rPr>
+          <w:sz w:val="24"/>
+          <w:szCs w:val="24"/>
+        </w:rPr>
+        <w:t>pohranili</w:t>
+      </w:r>
+      <w:r>
+        <w:rPr>
+          <w:sz w:val="24"/>
+          <w:szCs w:val="24"/>
+        </w:rPr>
+        <w:t xml:space="preserve"> u posebn</w:t>
+      </w:r>
+      <w:r>
+        <w:rPr>
+          <w:sz w:val="24"/>
+          <w:szCs w:val="24"/>
+        </w:rPr>
+        <w:t>u</w:t>
+      </w:r>
+      <w:r>
+        <w:rPr>
+          <w:sz w:val="24"/>
+          <w:szCs w:val="24"/>
+        </w:rPr>
+        <w:t xml:space="preserve"> </w:t>
+      </w:r>
+      <w:proofErr w:type="spellStart"/>
+      <w:r>
+        <w:rPr>
+          <w:sz w:val="24"/>
+          <w:szCs w:val="24"/>
+        </w:rPr>
+        <w:t>csv</w:t>
+      </w:r>
+      <w:proofErr w:type="spellEnd"/>
+      <w:r>
+        <w:rPr>
+          <w:sz w:val="24"/>
+          <w:szCs w:val="24"/>
+        </w:rPr>
+        <w:t xml:space="preserve"> datote</w:t>
+      </w:r>
+      <w:r>
+        <w:rPr>
+          <w:sz w:val="24"/>
+          <w:szCs w:val="24"/>
+        </w:rPr>
+        <w:t>ku</w:t>
+      </w:r>
+      <w:r>
+        <w:rPr>
+          <w:sz w:val="24"/>
+          <w:szCs w:val="24"/>
+        </w:rPr>
+        <w:t xml:space="preserve"> koju smo koristili za daljnju analizu podataka.</w:t>
+      </w:r>
+    </w:p>
+    <w:p>
+      <w:pPr>
+        <w:rPr>
+          <w:sz w:val="24"/>
+          <w:szCs w:val="24"/>
+        </w:rPr>
+      </w:pPr>
+      <w:r>
+        <w:rPr>
+          <w:sz w:val="24"/>
+          <w:szCs w:val="24"/>
+        </w:rPr>
+        <w:t>Daljnja obrada podataka, uključujući izlučivanje specifičnih podataka i izradu grafova, zahtijevala je dodatne korake, koji će biti opisani uz svaki pojedini graf.</w:t>
+      </w:r>
+    </w:p>
+    <w:p>
+      <w:pPr>
+        <w:rPr>
+          <w:sz w:val="28"/>
+          <w:szCs w:val="28"/>
+        </w:rPr>
+      </w:pPr>
+    </w:p>
+    <w:p>
+      <w:pPr>
         <w:rPr>
           <w:sz w:val="32"/>
           <w:szCs w:val="32"/>
         </w:rPr>
       </w:pPr>
-      <w:r>
+    </w:p>
+    <w:p>
+      <w:pPr>
         <w:rPr>
           <w:sz w:val="32"/>
           <w:szCs w:val="32"/>
         </w:rPr>
-        <w:lastRenderedPageBreak/>
-        <w:t xml:space="preserve">Učitavanje i </w:t>
-      </w:r>
-      <w:r>
+      </w:pPr>
+    </w:p>
+    <w:p>
+      <w:pPr>
         <w:rPr>
           <w:sz w:val="32"/>
           <w:szCs w:val="32"/>
         </w:rPr>
-        <w:t>prilagodba</w:t>
-      </w:r>
-      <w:r>
+      </w:pPr>
+    </w:p>
+    <w:p>
+      <w:pPr>
         <w:rPr>
           <w:sz w:val="32"/>
           <w:szCs w:val="32"/>
         </w:rPr>
-        <w:t xml:space="preserve"> podataka:</w:t>
-      </w:r>
-    </w:p>
-    <w:p>
-      <w:pPr>
-        <w:rPr>
-          <w:sz w:val="28"/>
-          <w:szCs w:val="28"/>
-        </w:rPr>
-      </w:pPr>
-      <w:r>
-        <w:rPr>
-          <w:sz w:val="28"/>
-          <w:szCs w:val="28"/>
-        </w:rPr>
-        <w:tab/>
-      </w:r>
-      <w:r>
-        <w:rPr>
-          <w:sz w:val="28"/>
-          <w:szCs w:val="28"/>
-        </w:rPr>
-        <w:t xml:space="preserve">Kod učitavanja podataka koristili smo csv datoteku copleate.csv u kojoj su podaci odvojeni zarezom pa se njezino učitavanje ostvaruje </w:t>
-      </w:r>
-      <w:r>
-        <w:rPr>
-          <w:sz w:val="28"/>
-          <w:szCs w:val="28"/>
-        </w:rPr>
-        <w:t>funkcijom</w:t>
-      </w:r>
-      <w:r>
-        <w:rPr>
-          <w:sz w:val="28"/>
-          <w:szCs w:val="28"/>
-        </w:rPr>
-        <w:t xml:space="preserve"> read_csv(). Nakon učitavanja i upoznavanja s dokumentacijom vezanom uz zadani skup podatak</w:t>
-      </w:r>
-      <w:r>
-        <w:rPr>
-          <w:sz w:val="28"/>
-          <w:szCs w:val="28"/>
-        </w:rPr>
-        <w:t xml:space="preserve"> primetali smo da se u stupcu comments nalaze skupine znakova poput &amp;#44 koji predstavljaju točke, zareze i druge znakove koji bi mogli smetati kod spremanja u obliku csv datoteke. Skupine takvih znakova zamijenili smo razmakom, pri tome smo se koristili regularnim izrazima. </w:t>
-      </w:r>
-      <w:r>
-        <w:rPr>
-          <w:sz w:val="28"/>
-          <w:szCs w:val="28"/>
-        </w:rPr>
-        <w:t>Naziv država su bili predstavljeni kraticama us za Sjedinjene Američke Države, gb za Ujedinjeno Kraljevstvo, de za Njemačku … zamijenili smo kratice punim nazivima država na hrvatskom jeziku</w:t>
-      </w:r>
-      <w:r>
-        <w:rPr>
-          <w:sz w:val="28"/>
-          <w:szCs w:val="28"/>
-        </w:rPr>
-        <w:t xml:space="preserve">. Podacima koji su imali poznati grad u kojem je došlo do viđenja, ali nisu imali navedenu državu dodali smo državu. Sve navedene promjene spremili smo u posebnu csv datoteku koju smo koristili za daljinu analizu podataka.  </w:t>
-      </w:r>
-    </w:p>
-    <w:p>
-      <w:pPr>
-        <w:rPr>
-          <w:sz w:val="28"/>
-          <w:szCs w:val="28"/>
-        </w:rPr>
       </w:pPr>
     </w:p>
     <w:p>
@@ -418,44 +911,11 @@
           <w:szCs w:val="32"/>
         </w:rPr>
       </w:pPr>
-    </w:p>
-    <w:p>
-      <w:pPr>
+      <w:r>
         <w:rPr>
           <w:sz w:val="32"/>
           <w:szCs w:val="32"/>
         </w:rPr>
-      </w:pPr>
-    </w:p>
-    <w:p>
-      <w:pPr>
-        <w:rPr>
-          <w:sz w:val="32"/>
-          <w:szCs w:val="32"/>
-        </w:rPr>
-      </w:pPr>
-    </w:p>
-    <w:p>
-      <w:pPr>
-        <w:rPr>
-          <w:sz w:val="32"/>
-          <w:szCs w:val="32"/>
-        </w:rPr>
-      </w:pPr>
-    </w:p>
-    <w:p>
-      <w:pPr>
-        <w:rPr>
-          <w:sz w:val="32"/>
-          <w:szCs w:val="32"/>
-        </w:rPr>
-      </w:pPr>
-      <w:r>
-        <w:rPr>
-          <w:sz w:val="32"/>
-          <w:szCs w:val="32"/>
-        </w:rPr>
-        <w:lastRenderedPageBreak/>
         <w:t>Analiza podataka:</w:t>
       </w:r>
     </w:p>
@@ -567,21 +1027,7 @@
           <w:sz w:val="28"/>
           <w:szCs w:val="28"/>
         </w:rPr>
-        <w:t xml:space="preserve"> koji prikazuje broj </w:t>
-      </w:r>
-      <w:r>
-        <w:rPr>
-          <w:sz w:val="28"/>
-          <w:szCs w:val="28"/>
-        </w:rPr>
-        <w:t>UFO viđenja</w:t>
-      </w:r>
-      <w:r>
-        <w:rPr>
-          <w:sz w:val="28"/>
-          <w:szCs w:val="28"/>
-        </w:rPr>
-        <w:t xml:space="preserve"> svake godine za nekoliko različitih država. Na to me grafu očekujemo nagli rast oko 2000-te </w:t>
+        <w:t xml:space="preserve"> koji prikazuje broj UFO viđenja svake godine za nekoliko različitih država. Na to me grafu očekujemo nagli rast oko 2000-te </w:t>
       </w:r>
       <w:r>
         <w:rPr>
@@ -625,7 +1071,7 @@
                     </pic:cNvPicPr>
                   </pic:nvPicPr>
                   <pic:blipFill>
-                    <a:blip r:embed="rId4" cstate="print">
+                    <a:blip r:embed="rId5" cstate="print">
                       <a:extLst>
                         <a:ext uri="{28A0092B-C50C-407E-A947-70E740481C1C}">
                           <a14:useLocalDpi xmlns:a14="http://schemas.microsoft.com/office/drawing/2010/main" val="0"/>
@@ -761,7 +1207,6 @@
           <w:sz w:val="28"/>
           <w:szCs w:val="28"/>
         </w:rPr>
-        <w:lastRenderedPageBreak/>
         <w:t>Željeli smo provjerit kolika je rizika u broju viđenja u prošlih nekoliko desetljeća. Možemo vidjeti na sljedećem grafu(slika 2)  kako od šezdesetih do osamdesetih godina broj viđanja ostaje malo promijenjen dok se u devedesetima naglo udvostručio, te nakon toga u dvije tisućitima utrostručio.</w:t>
       </w:r>
     </w:p>
@@ -786,113 +1231,6 @@
                 <pic:pic xmlns:pic="http://schemas.openxmlformats.org/drawingml/2006/picture">
                   <pic:nvPicPr>
                     <pic:cNvPr id="0" name="Picture 3"/>
-                    <pic:cNvPicPr>
-                      <a:picLocks noChangeAspect="1" noChangeArrowheads="1"/>
-                    </pic:cNvPicPr>
-                  </pic:nvPicPr>
-                  <pic:blipFill>
-                    <a:blip r:embed="rId5" cstate="print">
-                      <a:extLst>
-                        <a:ext uri="{28A0092B-C50C-407E-A947-70E740481C1C}">
-                          <a14:useLocalDpi xmlns:a14="http://schemas.microsoft.com/office/drawing/2010/main" val="0"/>
-                        </a:ext>
-                      </a:extLst>
-                    </a:blip>
-                    <a:srcRect/>
-                    <a:stretch>
-                      <a:fillRect/>
-                    </a:stretch>
-                  </pic:blipFill>
-                  <pic:spPr bwMode="auto">
-                    <a:xfrm>
-                      <a:off x="0" y="0"/>
-                      <a:ext cx="5731510" cy="3533140"/>
-                    </a:xfrm>
-                    <a:prstGeom prst="rect">
-                      <a:avLst/>
-                    </a:prstGeom>
-                    <a:noFill/>
-                    <a:ln>
-                      <a:noFill/>
-                    </a:ln>
-                  </pic:spPr>
-                </pic:pic>
-              </a:graphicData>
-            </a:graphic>
-          </wp:inline>
-        </w:drawing>
-      </w:r>
-    </w:p>
-    <w:p>
-      <w:pPr>
-        <w:pStyle w:val="Caption"/>
-      </w:pPr>
-      <w:r>
-        <w:t xml:space="preserve">Slika </w:t>
-      </w:r>
-      <w:fldSimple w:instr=" SEQ Slika \* ARABIC ">
-        <w:r>
-          <w:rPr>
-            <w:noProof/>
-          </w:rPr>
-          <w:t>2</w:t>
-        </w:r>
-      </w:fldSimple>
-      <w:r>
-        <w:t xml:space="preserve"> Broj viđenja u desetljeću</w:t>
-      </w:r>
-    </w:p>
-    <w:p/>
-    <w:p/>
-    <w:p/>
-    <w:p/>
-    <w:p/>
-    <w:p/>
-    <w:p/>
-    <w:p/>
-    <w:p/>
-    <w:p/>
-    <w:p/>
-    <w:p/>
-    <w:p/>
-    <w:p/>
-    <w:p>
-      <w:pPr>
-        <w:rPr>
-          <w:sz w:val="28"/>
-          <w:szCs w:val="28"/>
-        </w:rPr>
-      </w:pPr>
-      <w:r>
-        <w:rPr>
-          <w:sz w:val="28"/>
-          <w:szCs w:val="28"/>
-        </w:rPr>
-        <w:lastRenderedPageBreak/>
-        <w:t>Pretpostavili smo da broj viđanja  1969. kada je čovjek prvi put sletio na mjesec. Jer su ljudi u to vrijem, pogotovo u SAD-u, bili jako zainteresirani za svemirsku tehnologiju. To bi moglo povećati vjerojatnost da se neki obični događaj interpretira kao nešto nepoznato iz svemira. Na grafu (slika 3) smo prikazali razdoblje od 1960-1980 koko bi provjerili ovu pretpostavku.</w:t>
-      </w:r>
-    </w:p>
-    <w:p>
-      <w:pPr>
-        <w:keepNext/>
-      </w:pPr>
-      <w:r>
-        <w:rPr>
-          <w:noProof/>
-        </w:rPr>
-        <w:drawing>
-          <wp:inline distT="0" distB="0" distL="0" distR="0" wp14:anchorId="0A9C0316" wp14:editId="6F37DE63">
-            <wp:extent cx="5731510" cy="3533140"/>
-            <wp:effectExtent l="0" t="0" r="0" b="0"/>
-            <wp:docPr id="1157948576" name="Picture 3" descr="A graph with lines and lines&#10;&#10;Description automatically generated"/>
-            <wp:cNvGraphicFramePr>
-              <a:graphicFrameLocks xmlns:a="http://schemas.openxmlformats.org/drawingml/2006/main" noChangeAspect="1"/>
-            </wp:cNvGraphicFramePr>
-            <a:graphic xmlns:a="http://schemas.openxmlformats.org/drawingml/2006/main">
-              <a:graphicData uri="http://schemas.openxmlformats.org/drawingml/2006/picture">
-                <pic:pic xmlns:pic="http://schemas.openxmlformats.org/drawingml/2006/picture">
-                  <pic:nvPicPr>
-                    <pic:cNvPr id="1157948576" name="Picture 3" descr="A graph with lines and lines&#10;&#10;Description automatically generated"/>
                     <pic:cNvPicPr>
                       <a:picLocks noChangeAspect="1" noChangeArrowheads="1"/>
                     </pic:cNvPicPr>
@@ -942,6 +1280,140 @@
           <w:rPr>
             <w:noProof/>
           </w:rPr>
+          <w:t>2</w:t>
+        </w:r>
+      </w:fldSimple>
+      <w:r>
+        <w:t xml:space="preserve"> Broj viđenja u desetljeću</w:t>
+      </w:r>
+    </w:p>
+    <w:p/>
+    <w:p/>
+    <w:p/>
+    <w:p/>
+    <w:p/>
+    <w:p/>
+    <w:p/>
+    <w:p/>
+    <w:p/>
+    <w:p/>
+    <w:p/>
+    <w:p/>
+    <w:p/>
+    <w:p/>
+    <w:p>
+      <w:pPr>
+        <w:rPr>
+          <w:sz w:val="28"/>
+          <w:szCs w:val="28"/>
+        </w:rPr>
+      </w:pPr>
+      <w:r>
+        <w:rPr>
+          <w:sz w:val="28"/>
+          <w:szCs w:val="28"/>
+        </w:rPr>
+        <w:t>Pretpostavili smo da broj viđanja  1969. kada je čovjek prvi put sletio na mjesec. Jer su ljudi u to vrijem</w:t>
+      </w:r>
+      <w:r>
+        <w:rPr>
+          <w:sz w:val="28"/>
+          <w:szCs w:val="28"/>
+        </w:rPr>
+        <w:t>e</w:t>
+      </w:r>
+      <w:r>
+        <w:rPr>
+          <w:sz w:val="28"/>
+          <w:szCs w:val="28"/>
+        </w:rPr>
+        <w:t>, pogotovo u SAD-u, bili jako zainteresirani za svemirsku tehnologiju. To bi moglo povećati vjerojatnost da se neki obični događaj interpretira kao nešto nepoznato iz svemira. Na grafu (slika 3) smo prikazali razdoblje od 1960-1980 k</w:t>
+      </w:r>
+      <w:r>
+        <w:rPr>
+          <w:sz w:val="28"/>
+          <w:szCs w:val="28"/>
+        </w:rPr>
+        <w:t>ako</w:t>
+      </w:r>
+      <w:r>
+        <w:rPr>
+          <w:sz w:val="28"/>
+          <w:szCs w:val="28"/>
+        </w:rPr>
+        <w:t xml:space="preserve"> bi provjerili ovu pretpostavku.</w:t>
+      </w:r>
+    </w:p>
+    <w:p>
+      <w:pPr>
+        <w:keepNext/>
+      </w:pPr>
+      <w:r>
+        <w:rPr>
+          <w:noProof/>
+        </w:rPr>
+        <w:drawing>
+          <wp:inline distT="0" distB="0" distL="0" distR="0" wp14:anchorId="0A9C0316" wp14:editId="6F37DE63">
+            <wp:extent cx="5731510" cy="3533140"/>
+            <wp:effectExtent l="0" t="0" r="0" b="0"/>
+            <wp:docPr id="1157948576" name="Picture 3" descr="A graph with lines and lines&#10;&#10;Description automatically generated"/>
+            <wp:cNvGraphicFramePr>
+              <a:graphicFrameLocks xmlns:a="http://schemas.openxmlformats.org/drawingml/2006/main" noChangeAspect="1"/>
+            </wp:cNvGraphicFramePr>
+            <a:graphic xmlns:a="http://schemas.openxmlformats.org/drawingml/2006/main">
+              <a:graphicData uri="http://schemas.openxmlformats.org/drawingml/2006/picture">
+                <pic:pic xmlns:pic="http://schemas.openxmlformats.org/drawingml/2006/picture">
+                  <pic:nvPicPr>
+                    <pic:cNvPr id="1157948576" name="Picture 3" descr="A graph with lines and lines&#10;&#10;Description automatically generated"/>
+                    <pic:cNvPicPr>
+                      <a:picLocks noChangeAspect="1" noChangeArrowheads="1"/>
+                    </pic:cNvPicPr>
+                  </pic:nvPicPr>
+                  <pic:blipFill>
+                    <a:blip r:embed="rId7" cstate="print">
+                      <a:extLst>
+                        <a:ext uri="{28A0092B-C50C-407E-A947-70E740481C1C}">
+                          <a14:useLocalDpi xmlns:a14="http://schemas.microsoft.com/office/drawing/2010/main" val="0"/>
+                        </a:ext>
+                      </a:extLst>
+                    </a:blip>
+                    <a:srcRect/>
+                    <a:stretch>
+                      <a:fillRect/>
+                    </a:stretch>
+                  </pic:blipFill>
+                  <pic:spPr bwMode="auto">
+                    <a:xfrm>
+                      <a:off x="0" y="0"/>
+                      <a:ext cx="5731510" cy="3533140"/>
+                    </a:xfrm>
+                    <a:prstGeom prst="rect">
+                      <a:avLst/>
+                    </a:prstGeom>
+                    <a:noFill/>
+                    <a:ln>
+                      <a:noFill/>
+                    </a:ln>
+                  </pic:spPr>
+                </pic:pic>
+              </a:graphicData>
+            </a:graphic>
+          </wp:inline>
+        </w:drawing>
+      </w:r>
+    </w:p>
+    <w:p>
+      <w:pPr>
+        <w:pStyle w:val="Caption"/>
+      </w:pPr>
+      <w:r>
+        <w:t xml:space="preserve">Slika </w:t>
+      </w:r>
+      <w:fldSimple w:instr=" SEQ Slika \* ARABIC ">
+        <w:r>
+          <w:rPr>
+            <w:noProof/>
+          </w:rPr>
           <w:t>3</w:t>
         </w:r>
       </w:fldSimple>
@@ -968,7 +1440,28 @@
           <w:sz w:val="28"/>
           <w:szCs w:val="28"/>
         </w:rPr>
-        <w:t>u ostalim država dolazi do malih promjena. Lokani minimum je oko 1972 ali možemo vidjeti da je broj slučajeva počeo padati već prije 1969 što je suprotno od naše pretopstavke</w:t>
+        <w:t>u ostalim država dolazi do malih promjena. Lokani minimum je oko 1972</w:t>
+      </w:r>
+      <w:r>
+        <w:rPr>
+          <w:sz w:val="28"/>
+          <w:szCs w:val="28"/>
+        </w:rPr>
+        <w:t>,</w:t>
+      </w:r>
+      <w:r>
+        <w:rPr>
+          <w:sz w:val="28"/>
+          <w:szCs w:val="28"/>
+        </w:rPr>
+        <w:t xml:space="preserve"> ali možemo vidjeti da je broj slučajeva počeo padati već prije 1969 što je suprotno od naše </w:t>
+      </w:r>
+      <w:r>
+        <w:rPr>
+          <w:sz w:val="28"/>
+          <w:szCs w:val="28"/>
+        </w:rPr>
+        <w:t>pretpostavke.</w:t>
       </w:r>
     </w:p>
     <w:sectPr>
@@ -979,6 +1472,243 @@
     </w:sectPr>
   </w:body>
 </w:document>
+</file>
+
+<file path=word/numbering.xml><?xml version="1.0" encoding="utf-8"?>
+<w:numbering xmlns:wpc="http://schemas.microsoft.com/office/word/2010/wordprocessingCanvas" xmlns:cx="http://schemas.microsoft.com/office/drawing/2014/chartex" xmlns:cx1="http://schemas.microsoft.com/office/drawing/2015/9/8/chartex" xmlns:cx2="http://schemas.microsoft.com/office/drawing/2015/10/21/chartex" xmlns:cx3="http://schemas.microsoft.com/office/drawing/2016/5/9/chartex" xmlns:cx4="http://schemas.microsoft.com/office/drawing/2016/5/10/chartex" xmlns:cx5="http://schemas.microsoft.com/office/drawing/2016/5/11/chartex" xmlns:cx6="http://schemas.microsoft.com/office/drawing/2016/5/12/chartex" xmlns:cx7="http://schemas.microsoft.com/office/drawing/2016/5/13/chartex" xmlns:cx8="http://schemas.microsoft.com/office/drawing/2016/5/14/chartex" xmlns:mc="http://schemas.openxmlformats.org/markup-compatibility/2006" xmlns:aink="http://schemas.microsoft.com/office/drawing/2016/ink" xmlns:am3d="http://schemas.microsoft.com/office/drawing/2017/model3d" xmlns:o="urn:schemas-microsoft-com:office:office" xmlns:oel="http://schemas.microsoft.com/office/2019/extlst" xmlns:r="http://schemas.openxmlformats.org/officeDocument/2006/relationships" xmlns:m="http://schemas.openxmlformats.org/officeDocument/2006/math" xmlns:v="urn:schemas-microsoft-com:vml" xmlns:wp14="http://schemas.microsoft.com/office/word/2010/wordprocessingDrawing" xmlns:wp="http://schemas.openxmlformats.org/drawingml/2006/wordprocessingDrawing" xmlns:w10="urn:schemas-microsoft-com:office:word" xmlns:w="http://schemas.openxmlformats.org/wordprocessingml/2006/main" xmlns:w14="http://schemas.microsoft.com/office/word/2010/wordml" xmlns:w15="http://schemas.microsoft.com/office/word/2012/wordml" xmlns:w16cex="http://schemas.microsoft.com/office/word/2018/wordml/cex" xmlns:w16cid="http://schemas.microsoft.com/office/word/2016/wordml/cid" xmlns:w16="http://schemas.microsoft.com/office/word/2018/wordml" xmlns:w16sdtdh="http://schemas.microsoft.com/office/word/2020/wordml/sdtdatahash" xmlns:w16se="http://schemas.microsoft.com/office/word/2015/wordml/symex" xmlns:wpg="http://schemas.microsoft.com/office/word/2010/wordprocessingGroup" xmlns:wpi="http://schemas.microsoft.com/office/word/2010/wordprocessingInk" xmlns:wne="http://schemas.microsoft.com/office/word/2006/wordml" xmlns:wps="http://schemas.microsoft.com/office/word/2010/wordprocessingShape" mc:Ignorable="w14 w15 w16se w16cid w16 w16cex w16sdtdh wp14">
+  <w:abstractNum w:abstractNumId="0" w15:restartNumberingAfterBreak="0">
+    <w:nsid w:val="20BB6932"/>
+    <w:multiLevelType w:val="hybridMultilevel"/>
+    <w:tmpl w:val="D006EC74"/>
+    <w:lvl w:ilvl="0" w:tplc="04090001">
+      <w:start w:val="1"/>
+      <w:numFmt w:val="bullet"/>
+      <w:lvlText w:val=""/>
+      <w:lvlJc w:val="left"/>
+      <w:pPr>
+        <w:ind w:left="720" w:hanging="360"/>
+      </w:pPr>
+      <w:rPr>
+        <w:rFonts w:ascii="Symbol" w:hAnsi="Symbol" w:hint="default"/>
+      </w:rPr>
+    </w:lvl>
+    <w:lvl w:ilvl="1" w:tplc="04090003" w:tentative="1">
+      <w:start w:val="1"/>
+      <w:numFmt w:val="bullet"/>
+      <w:lvlText w:val="o"/>
+      <w:lvlJc w:val="left"/>
+      <w:pPr>
+        <w:ind w:left="1440" w:hanging="360"/>
+      </w:pPr>
+      <w:rPr>
+        <w:rFonts w:ascii="Courier New" w:hAnsi="Courier New" w:cs="Courier New" w:hint="default"/>
+      </w:rPr>
+    </w:lvl>
+    <w:lvl w:ilvl="2" w:tplc="04090005" w:tentative="1">
+      <w:start w:val="1"/>
+      <w:numFmt w:val="bullet"/>
+      <w:lvlText w:val=""/>
+      <w:lvlJc w:val="left"/>
+      <w:pPr>
+        <w:ind w:left="2160" w:hanging="360"/>
+      </w:pPr>
+      <w:rPr>
+        <w:rFonts w:ascii="Wingdings" w:hAnsi="Wingdings" w:hint="default"/>
+      </w:rPr>
+    </w:lvl>
+    <w:lvl w:ilvl="3" w:tplc="04090001" w:tentative="1">
+      <w:start w:val="1"/>
+      <w:numFmt w:val="bullet"/>
+      <w:lvlText w:val=""/>
+      <w:lvlJc w:val="left"/>
+      <w:pPr>
+        <w:ind w:left="2880" w:hanging="360"/>
+      </w:pPr>
+      <w:rPr>
+        <w:rFonts w:ascii="Symbol" w:hAnsi="Symbol" w:hint="default"/>
+      </w:rPr>
+    </w:lvl>
+    <w:lvl w:ilvl="4" w:tplc="04090003" w:tentative="1">
+      <w:start w:val="1"/>
+      <w:numFmt w:val="bullet"/>
+      <w:lvlText w:val="o"/>
+      <w:lvlJc w:val="left"/>
+      <w:pPr>
+        <w:ind w:left="3600" w:hanging="360"/>
+      </w:pPr>
+      <w:rPr>
+        <w:rFonts w:ascii="Courier New" w:hAnsi="Courier New" w:cs="Courier New" w:hint="default"/>
+      </w:rPr>
+    </w:lvl>
+    <w:lvl w:ilvl="5" w:tplc="04090005" w:tentative="1">
+      <w:start w:val="1"/>
+      <w:numFmt w:val="bullet"/>
+      <w:lvlText w:val=""/>
+      <w:lvlJc w:val="left"/>
+      <w:pPr>
+        <w:ind w:left="4320" w:hanging="360"/>
+      </w:pPr>
+      <w:rPr>
+        <w:rFonts w:ascii="Wingdings" w:hAnsi="Wingdings" w:hint="default"/>
+      </w:rPr>
+    </w:lvl>
+    <w:lvl w:ilvl="6" w:tplc="04090001" w:tentative="1">
+      <w:start w:val="1"/>
+      <w:numFmt w:val="bullet"/>
+      <w:lvlText w:val=""/>
+      <w:lvlJc w:val="left"/>
+      <w:pPr>
+        <w:ind w:left="5040" w:hanging="360"/>
+      </w:pPr>
+      <w:rPr>
+        <w:rFonts w:ascii="Symbol" w:hAnsi="Symbol" w:hint="default"/>
+      </w:rPr>
+    </w:lvl>
+    <w:lvl w:ilvl="7" w:tplc="04090003" w:tentative="1">
+      <w:start w:val="1"/>
+      <w:numFmt w:val="bullet"/>
+      <w:lvlText w:val="o"/>
+      <w:lvlJc w:val="left"/>
+      <w:pPr>
+        <w:ind w:left="5760" w:hanging="360"/>
+      </w:pPr>
+      <w:rPr>
+        <w:rFonts w:ascii="Courier New" w:hAnsi="Courier New" w:cs="Courier New" w:hint="default"/>
+      </w:rPr>
+    </w:lvl>
+    <w:lvl w:ilvl="8" w:tplc="04090005" w:tentative="1">
+      <w:start w:val="1"/>
+      <w:numFmt w:val="bullet"/>
+      <w:lvlText w:val=""/>
+      <w:lvlJc w:val="left"/>
+      <w:pPr>
+        <w:ind w:left="6480" w:hanging="360"/>
+      </w:pPr>
+      <w:rPr>
+        <w:rFonts w:ascii="Wingdings" w:hAnsi="Wingdings" w:hint="default"/>
+      </w:rPr>
+    </w:lvl>
+  </w:abstractNum>
+  <w:abstractNum w:abstractNumId="1" w15:restartNumberingAfterBreak="0">
+    <w:nsid w:val="5D7E7990"/>
+    <w:multiLevelType w:val="hybridMultilevel"/>
+    <w:tmpl w:val="D1926BD2"/>
+    <w:lvl w:ilvl="0" w:tplc="04090001">
+      <w:start w:val="1"/>
+      <w:numFmt w:val="bullet"/>
+      <w:lvlText w:val=""/>
+      <w:lvlJc w:val="left"/>
+      <w:pPr>
+        <w:ind w:left="720" w:hanging="360"/>
+      </w:pPr>
+      <w:rPr>
+        <w:rFonts w:ascii="Symbol" w:hAnsi="Symbol" w:hint="default"/>
+      </w:rPr>
+    </w:lvl>
+    <w:lvl w:ilvl="1" w:tplc="04090003" w:tentative="1">
+      <w:start w:val="1"/>
+      <w:numFmt w:val="bullet"/>
+      <w:lvlText w:val="o"/>
+      <w:lvlJc w:val="left"/>
+      <w:pPr>
+        <w:ind w:left="1440" w:hanging="360"/>
+      </w:pPr>
+      <w:rPr>
+        <w:rFonts w:ascii="Courier New" w:hAnsi="Courier New" w:cs="Courier New" w:hint="default"/>
+      </w:rPr>
+    </w:lvl>
+    <w:lvl w:ilvl="2" w:tplc="04090005" w:tentative="1">
+      <w:start w:val="1"/>
+      <w:numFmt w:val="bullet"/>
+      <w:lvlText w:val=""/>
+      <w:lvlJc w:val="left"/>
+      <w:pPr>
+        <w:ind w:left="2160" w:hanging="360"/>
+      </w:pPr>
+      <w:rPr>
+        <w:rFonts w:ascii="Wingdings" w:hAnsi="Wingdings" w:hint="default"/>
+      </w:rPr>
+    </w:lvl>
+    <w:lvl w:ilvl="3" w:tplc="04090001" w:tentative="1">
+      <w:start w:val="1"/>
+      <w:numFmt w:val="bullet"/>
+      <w:lvlText w:val=""/>
+      <w:lvlJc w:val="left"/>
+      <w:pPr>
+        <w:ind w:left="2880" w:hanging="360"/>
+      </w:pPr>
+      <w:rPr>
+        <w:rFonts w:ascii="Symbol" w:hAnsi="Symbol" w:hint="default"/>
+      </w:rPr>
+    </w:lvl>
+    <w:lvl w:ilvl="4" w:tplc="04090003" w:tentative="1">
+      <w:start w:val="1"/>
+      <w:numFmt w:val="bullet"/>
+      <w:lvlText w:val="o"/>
+      <w:lvlJc w:val="left"/>
+      <w:pPr>
+        <w:ind w:left="3600" w:hanging="360"/>
+      </w:pPr>
+      <w:rPr>
+        <w:rFonts w:ascii="Courier New" w:hAnsi="Courier New" w:cs="Courier New" w:hint="default"/>
+      </w:rPr>
+    </w:lvl>
+    <w:lvl w:ilvl="5" w:tplc="04090005" w:tentative="1">
+      <w:start w:val="1"/>
+      <w:numFmt w:val="bullet"/>
+      <w:lvlText w:val=""/>
+      <w:lvlJc w:val="left"/>
+      <w:pPr>
+        <w:ind w:left="4320" w:hanging="360"/>
+      </w:pPr>
+      <w:rPr>
+        <w:rFonts w:ascii="Wingdings" w:hAnsi="Wingdings" w:hint="default"/>
+      </w:rPr>
+    </w:lvl>
+    <w:lvl w:ilvl="6" w:tplc="04090001" w:tentative="1">
+      <w:start w:val="1"/>
+      <w:numFmt w:val="bullet"/>
+      <w:lvlText w:val=""/>
+      <w:lvlJc w:val="left"/>
+      <w:pPr>
+        <w:ind w:left="5040" w:hanging="360"/>
+      </w:pPr>
+      <w:rPr>
+        <w:rFonts w:ascii="Symbol" w:hAnsi="Symbol" w:hint="default"/>
+      </w:rPr>
+    </w:lvl>
+    <w:lvl w:ilvl="7" w:tplc="04090003" w:tentative="1">
+      <w:start w:val="1"/>
+      <w:numFmt w:val="bullet"/>
+      <w:lvlText w:val="o"/>
+      <w:lvlJc w:val="left"/>
+      <w:pPr>
+        <w:ind w:left="5760" w:hanging="360"/>
+      </w:pPr>
+      <w:rPr>
+        <w:rFonts w:ascii="Courier New" w:hAnsi="Courier New" w:cs="Courier New" w:hint="default"/>
+      </w:rPr>
+    </w:lvl>
+    <w:lvl w:ilvl="8" w:tplc="04090005" w:tentative="1">
+      <w:start w:val="1"/>
+      <w:numFmt w:val="bullet"/>
+      <w:lvlText w:val=""/>
+      <w:lvlJc w:val="left"/>
+      <w:pPr>
+        <w:ind w:left="6480" w:hanging="360"/>
+      </w:pPr>
+      <w:rPr>
+        <w:rFonts w:ascii="Wingdings" w:hAnsi="Wingdings" w:hint="default"/>
+      </w:rPr>
+    </w:lvl>
+  </w:abstractNum>
+  <w:num w:numId="1" w16cid:durableId="1888758975">
+    <w:abstractNumId w:val="1"/>
+  </w:num>
+  <w:num w:numId="2" w16cid:durableId="1850634915">
+    <w:abstractNumId w:val="0"/>
+  </w:num>
+</w:numbering>
 </file>
 
 <file path=word/styles.xml><?xml version="1.0" encoding="utf-8"?>
@@ -1496,6 +2226,17 @@
       <w:szCs w:val="18"/>
     </w:rPr>
   </w:style>
+  <w:style w:type="paragraph" w:styleId="ListParagraph">
+    <w:name w:val="List Paragraph"/>
+    <w:basedOn w:val="Normal"/>
+    <w:uiPriority w:val="34"/>
+    <w:qFormat/>
+    <w:rsid w:val="00FC0FEF"/>
+    <w:pPr>
+      <w:ind w:left="720"/>
+      <w:contextualSpacing/>
+    </w:pPr>
+  </w:style>
 </w:styles>
 </file>
 

</xml_diff>